<commit_message>
Reduce DuckDB/SQLite extension boilerplate; replace personal test data
DuckDB ext (853→525 lines): unify InitData/InitDataFmt, replace 17 init
trampolines and 20 JSON scalar wrappers with extra_info dispatch,
table-driven registration loop.

SQLite ext (851→438 lines): DEFINE_VTAB macro generates all vtab
boilerplate except Column, replace 25 scalar wrappers with two generic
functions via sqlite3_user_data, table-driven registration.

Replace personal glavel_receipt.pdf with generated test_data/sample.pdf
and regenerate sample.xlsx and sample.docx with fictional data.

Co-Authored-By: Claude Opus 4.6 <noreply@anthropic.com>
</commit_message>
<xml_diff>
--- a/test_data/sample.docx
+++ b/test_data/sample.docx
@@ -2,8 +2,30 @@
 <file path=word/document.xml><?xml version="1.0" encoding="utf-8"?>
 <w:document xmlns:wpc="http://schemas.microsoft.com/office/word/2010/wordprocessingCanvas" xmlns:mo="http://schemas.microsoft.com/office/mac/office/2008/main" xmlns:mc="http://schemas.openxmlformats.org/markup-compatibility/2006" xmlns:mv="urn:schemas-microsoft-com:mac:vml" xmlns:o="urn:schemas-microsoft-com:office:office" xmlns:r="http://schemas.openxmlformats.org/officeDocument/2006/relationships" xmlns:m="http://schemas.openxmlformats.org/officeDocument/2006/math" xmlns:v="urn:schemas-microsoft-com:vml" xmlns:wp14="http://schemas.microsoft.com/office/word/2010/wordprocessingDrawing" xmlns:wp="http://schemas.openxmlformats.org/drawingml/2006/wordprocessingDrawing" xmlns:w10="urn:schemas-microsoft-com:office:word" xmlns:w="http://schemas.openxmlformats.org/wordprocessingml/2006/main" xmlns:w14="http://schemas.microsoft.com/office/word/2010/wordml" xmlns:wpg="http://schemas.microsoft.com/office/word/2010/wordprocessingGroup" xmlns:wpi="http://schemas.microsoft.com/office/word/2010/wordprocessingInk" xmlns:wne="http://schemas.microsoft.com/office/word/2006/wordml" xmlns:wps="http://schemas.microsoft.com/office/word/2010/wordprocessingShape" mc:Ignorable="w14 wp14">
   <w:body>
+    <w:p>
+      <w:pPr>
+        <w:pStyle w:val="Heading1"/>
+      </w:pPr>
+      <w:r>
+        <w:t>Quarterly Report</w:t>
+      </w:r>
+    </w:p>
+    <w:p>
+      <w:r>
+        <w:t>This document contains sample tables for testing the bboxes library. All data is fictional and for demonstration purposes only.</w:t>
+      </w:r>
+    </w:p>
+    <w:p>
+      <w:pPr>
+        <w:pStyle w:val="Heading2"/>
+      </w:pPr>
+      <w:r>
+        <w:t>Sales by Region</w:t>
+      </w:r>
+    </w:p>
     <w:tbl>
       <w:tblPr>
+        <w:tblStyle w:val="TableGrid"/>
         <w:tblW w:type="auto" w:w="0"/>
         <w:tblLook w:firstColumn="1" w:firstRow="1" w:lastColumn="0" w:lastRow="0" w:noHBand="0" w:noVBand="1" w:val="04A0"/>
       </w:tblPr>
@@ -19,7 +41,7 @@
           </w:tcPr>
           <w:p>
             <w:r>
-              <w:t>Name</w:t>
+              <w:t>Region</w:t>
             </w:r>
           </w:p>
         </w:tc>
@@ -29,7 +51,7 @@
           </w:tcPr>
           <w:p>
             <w:r>
-              <w:t>Amount</w:t>
+              <w:t>Units Sold</w:t>
             </w:r>
           </w:p>
         </w:tc>
@@ -39,7 +61,7 @@
           </w:tcPr>
           <w:p>
             <w:r>
-              <w:t>Date</w:t>
+              <w:t>Revenue</w:t>
             </w:r>
           </w:p>
         </w:tc>
@@ -51,7 +73,7 @@
           </w:tcPr>
           <w:p>
             <w:r>
-              <w:t>Widget A</w:t>
+              <w:t>North</w:t>
             </w:r>
           </w:p>
         </w:tc>
@@ -61,7 +83,7 @@
           </w:tcPr>
           <w:p>
             <w:r>
-              <w:t>100</w:t>
+              <w:t>450</w:t>
             </w:r>
           </w:p>
         </w:tc>
@@ -71,7 +93,7 @@
           </w:tcPr>
           <w:p>
             <w:r>
-              <w:t>2024-01-15</w:t>
+              <w:t>$12,500</w:t>
             </w:r>
           </w:p>
         </w:tc>
@@ -83,7 +105,7 @@
           </w:tcPr>
           <w:p>
             <w:r>
-              <w:t>Widget B</w:t>
+              <w:t>South</w:t>
             </w:r>
           </w:p>
         </w:tc>
@@ -93,7 +115,7 @@
           </w:tcPr>
           <w:p>
             <w:r>
-              <w:t>200</w:t>
+              <w:t>620</w:t>
             </w:r>
           </w:p>
         </w:tc>
@@ -103,7 +125,7 @@
           </w:tcPr>
           <w:p>
             <w:r>
-              <w:t>2024-02-20</w:t>
+              <w:t>$17,800</w:t>
             </w:r>
           </w:p>
         </w:tc>
@@ -115,7 +137,7 @@
           </w:tcPr>
           <w:p>
             <w:r>
-              <w:t>Widget C</w:t>
+              <w:t>East</w:t>
             </w:r>
           </w:p>
         </w:tc>
@@ -125,7 +147,7 @@
           </w:tcPr>
           <w:p>
             <w:r>
-              <w:t>300</w:t>
+              <w:t>310</w:t>
             </w:r>
           </w:p>
         </w:tc>
@@ -135,7 +157,229 @@
           </w:tcPr>
           <w:p>
             <w:r>
-              <w:t>2024-03-25</w:t>
+              <w:t>$8,900</w:t>
+            </w:r>
+          </w:p>
+        </w:tc>
+      </w:tr>
+      <w:tr>
+        <w:tc>
+          <w:tcPr>
+            <w:tcW w:type="dxa" w:w="2880"/>
+          </w:tcPr>
+          <w:p>
+            <w:r>
+              <w:t>West</w:t>
+            </w:r>
+          </w:p>
+        </w:tc>
+        <w:tc>
+          <w:tcPr>
+            <w:tcW w:type="dxa" w:w="2880"/>
+          </w:tcPr>
+          <w:p>
+            <w:r>
+              <w:t>280</w:t>
+            </w:r>
+          </w:p>
+        </w:tc>
+        <w:tc>
+          <w:tcPr>
+            <w:tcW w:type="dxa" w:w="2880"/>
+          </w:tcPr>
+          <w:p>
+            <w:r>
+              <w:t>$7,200</w:t>
+            </w:r>
+          </w:p>
+        </w:tc>
+      </w:tr>
+    </w:tbl>
+    <w:p/>
+    <w:p>
+      <w:pPr>
+        <w:pStyle w:val="Heading2"/>
+      </w:pPr>
+      <w:r>
+        <w:t>Product Inventory</w:t>
+      </w:r>
+    </w:p>
+    <w:tbl>
+      <w:tblPr>
+        <w:tblStyle w:val="TableGrid"/>
+        <w:tblW w:type="auto" w:w="0"/>
+        <w:tblLook w:firstColumn="1" w:firstRow="1" w:lastColumn="0" w:lastRow="0" w:noHBand="0" w:noVBand="1" w:val="04A0"/>
+      </w:tblPr>
+      <w:tblGrid>
+        <w:gridCol w:w="2160"/>
+        <w:gridCol w:w="2160"/>
+        <w:gridCol w:w="2160"/>
+        <w:gridCol w:w="2160"/>
+      </w:tblGrid>
+      <w:tr>
+        <w:tc>
+          <w:tcPr>
+            <w:tcW w:type="dxa" w:w="2160"/>
+          </w:tcPr>
+          <w:p>
+            <w:r>
+              <w:t>SKU</w:t>
+            </w:r>
+          </w:p>
+        </w:tc>
+        <w:tc>
+          <w:tcPr>
+            <w:tcW w:type="dxa" w:w="2160"/>
+          </w:tcPr>
+          <w:p>
+            <w:r>
+              <w:t>Name</w:t>
+            </w:r>
+          </w:p>
+        </w:tc>
+        <w:tc>
+          <w:tcPr>
+            <w:tcW w:type="dxa" w:w="2160"/>
+          </w:tcPr>
+          <w:p>
+            <w:r>
+              <w:t>Stock</w:t>
+            </w:r>
+          </w:p>
+        </w:tc>
+        <w:tc>
+          <w:tcPr>
+            <w:tcW w:type="dxa" w:w="2160"/>
+          </w:tcPr>
+          <w:p>
+            <w:r>
+              <w:t>Reorder Level</w:t>
+            </w:r>
+          </w:p>
+        </w:tc>
+      </w:tr>
+      <w:tr>
+        <w:tc>
+          <w:tcPr>
+            <w:tcW w:type="dxa" w:w="2160"/>
+          </w:tcPr>
+          <w:p>
+            <w:r>
+              <w:t>WA-001</w:t>
+            </w:r>
+          </w:p>
+        </w:tc>
+        <w:tc>
+          <w:tcPr>
+            <w:tcW w:type="dxa" w:w="2160"/>
+          </w:tcPr>
+          <w:p>
+            <w:r>
+              <w:t>Widget A</w:t>
+            </w:r>
+          </w:p>
+        </w:tc>
+        <w:tc>
+          <w:tcPr>
+            <w:tcW w:type="dxa" w:w="2160"/>
+          </w:tcPr>
+          <w:p>
+            <w:r>
+              <w:t>1200</w:t>
+            </w:r>
+          </w:p>
+        </w:tc>
+        <w:tc>
+          <w:tcPr>
+            <w:tcW w:type="dxa" w:w="2160"/>
+          </w:tcPr>
+          <w:p>
+            <w:r>
+              <w:t>500</w:t>
+            </w:r>
+          </w:p>
+        </w:tc>
+      </w:tr>
+      <w:tr>
+        <w:tc>
+          <w:tcPr>
+            <w:tcW w:type="dxa" w:w="2160"/>
+          </w:tcPr>
+          <w:p>
+            <w:r>
+              <w:t>WB-002</w:t>
+            </w:r>
+          </w:p>
+        </w:tc>
+        <w:tc>
+          <w:tcPr>
+            <w:tcW w:type="dxa" w:w="2160"/>
+          </w:tcPr>
+          <w:p>
+            <w:r>
+              <w:t>Widget B</w:t>
+            </w:r>
+          </w:p>
+        </w:tc>
+        <w:tc>
+          <w:tcPr>
+            <w:tcW w:type="dxa" w:w="2160"/>
+          </w:tcPr>
+          <w:p>
+            <w:r>
+              <w:t>340</w:t>
+            </w:r>
+          </w:p>
+        </w:tc>
+        <w:tc>
+          <w:tcPr>
+            <w:tcW w:type="dxa" w:w="2160"/>
+          </w:tcPr>
+          <w:p>
+            <w:r>
+              <w:t>200</w:t>
+            </w:r>
+          </w:p>
+        </w:tc>
+      </w:tr>
+      <w:tr>
+        <w:tc>
+          <w:tcPr>
+            <w:tcW w:type="dxa" w:w="2160"/>
+          </w:tcPr>
+          <w:p>
+            <w:r>
+              <w:t>GC-003</w:t>
+            </w:r>
+          </w:p>
+        </w:tc>
+        <w:tc>
+          <w:tcPr>
+            <w:tcW w:type="dxa" w:w="2160"/>
+          </w:tcPr>
+          <w:p>
+            <w:r>
+              <w:t>Gadget C</w:t>
+            </w:r>
+          </w:p>
+        </w:tc>
+        <w:tc>
+          <w:tcPr>
+            <w:tcW w:type="dxa" w:w="2160"/>
+          </w:tcPr>
+          <w:p>
+            <w:r>
+              <w:t>890</w:t>
+            </w:r>
+          </w:p>
+        </w:tc>
+        <w:tc>
+          <w:tcPr>
+            <w:tcW w:type="dxa" w:w="2160"/>
+          </w:tcPr>
+          <w:p>
+            <w:r>
+              <w:t>300</w:t>
             </w:r>
           </w:p>
         </w:tc>

</xml_diff>